<commit_message>
add reistor broker and line api
</commit_message>
<xml_diff>
--- a/Documents/manual/คู่มือการใช้งาน EA Multi currency trading system.docx
+++ b/Documents/manual/คู่มือการใช้งาน EA Multi currency trading system.docx
@@ -37,21 +37,348 @@
     <w:p>
       <w:pPr>
         <w:jc w:val="center"/>
+      </w:pPr>
+      <w:r>
         <w:rPr>
           <w:rStyle w:val="fontstyle01"/>
           <w:b/>
           <w:bCs/>
         </w:rPr>
-      </w:pPr>
-    </w:p>
-    <w:p>
-      <w:pPr>
-        <w:pStyle w:val="a3"/>
-        <w:numPr>
-          <w:ilvl w:val="0"/>
-          <w:numId w:val="4"/>
-        </w:numPr>
-      </w:pPr>
+        <w:t xml:space="preserve">1. </w:t>
+      </w:r>
+      <w:r>
+        <w:rPr>
+          <w:rStyle w:val="fontstyle01"/>
+          <w:b/>
+          <w:bCs/>
+          <w:cs/>
+        </w:rPr>
+        <w:t>เปิดบัญชีเทรด</w:t>
+      </w:r>
+      <w:r>
+        <w:rPr>
+          <w:rStyle w:val="fontstyle01"/>
+          <w:rFonts w:hint="cs"/>
+          <w:b/>
+          <w:bCs/>
+          <w:cs/>
+        </w:rPr>
+        <w:t>กับ</w:t>
+      </w:r>
+      <w:r>
+        <w:rPr>
+          <w:rStyle w:val="fontstyle01"/>
+          <w:b/>
+          <w:bCs/>
+          <w:cs/>
+        </w:rPr>
+        <w:t>โบรกเกอร์</w:t>
+      </w:r>
+      <w:r>
+        <w:rPr>
+          <w:rStyle w:val="fontstyle01"/>
+          <w:rFonts w:hint="cs"/>
+          <w:b/>
+          <w:bCs/>
+          <w:cs/>
+        </w:rPr>
+        <w:t xml:space="preserve"> </w:t>
+      </w:r>
+      <w:r>
+        <w:rPr>
+          <w:rStyle w:val="fontstyle01"/>
+          <w:rFonts w:hint="cs"/>
+          <w:b/>
+          <w:bCs/>
+          <w:cs/>
+        </w:rPr>
+        <w:t>ผ่าน</w:t>
+      </w:r>
+      <w:r>
+        <w:rPr>
+          <w:rStyle w:val="fontstyle01"/>
+          <w:b/>
+          <w:bCs/>
+          <w:cs/>
+        </w:rPr>
+        <w:t>เว็บไซต์</w:t>
+      </w:r>
+      <w:r>
+        <w:rPr>
+          <w:rStyle w:val="fontstyle01"/>
+          <w:rFonts w:hint="cs"/>
+          <w:b/>
+          <w:bCs/>
+          <w:cs/>
+        </w:rPr>
+        <w:t xml:space="preserve"> </w:t>
+      </w:r>
+      <w:r>
+        <w:rPr>
+          <w:rStyle w:val="fontstyle01"/>
+          <w:b/>
+          <w:bCs/>
+        </w:rPr>
+        <w:t xml:space="preserve"> </w:t>
+      </w:r>
+      <w:hyperlink r:id="rId5" w:history="1">
+        <w:r>
+          <w:rPr>
+            <w:rStyle w:val="a4"/>
+          </w:rPr>
+          <w:t>https://www.exness.com/th/standard_accounts#mt5</w:t>
+        </w:r>
+      </w:hyperlink>
+    </w:p>
+    <w:p>
+      <w:pPr>
+        <w:jc w:val="center"/>
+        <w:rPr>
+          <w:rStyle w:val="fontstyle01"/>
+          <w:b/>
+          <w:bCs/>
+        </w:rPr>
+      </w:pPr>
+      <w:r>
+        <w:rPr>
+          <w:noProof/>
+        </w:rPr>
+        <w:drawing>
+          <wp:inline distT="0" distB="0" distL="0" distR="0" wp14:anchorId="505337B6" wp14:editId="6A1C31DB">
+            <wp:extent cx="5334000" cy="2940538"/>
+            <wp:effectExtent l="0" t="0" r="0" b="0"/>
+            <wp:docPr id="3" name="รูปภาพ 3"/>
+            <wp:cNvGraphicFramePr>
+              <a:graphicFrameLocks xmlns:a="http://schemas.openxmlformats.org/drawingml/2006/main" noChangeAspect="1"/>
+            </wp:cNvGraphicFramePr>
+            <a:graphic xmlns:a="http://schemas.openxmlformats.org/drawingml/2006/main">
+              <a:graphicData uri="http://schemas.openxmlformats.org/drawingml/2006/picture">
+                <pic:pic xmlns:pic="http://schemas.openxmlformats.org/drawingml/2006/picture">
+                  <pic:nvPicPr>
+                    <pic:cNvPr id="1" name=""/>
+                    <pic:cNvPicPr/>
+                  </pic:nvPicPr>
+                  <pic:blipFill>
+                    <a:blip r:embed="rId6"/>
+                    <a:stretch>
+                      <a:fillRect/>
+                    </a:stretch>
+                  </pic:blipFill>
+                  <pic:spPr>
+                    <a:xfrm>
+                      <a:off x="0" y="0"/>
+                      <a:ext cx="5374037" cy="2962610"/>
+                    </a:xfrm>
+                    <a:prstGeom prst="rect">
+                      <a:avLst/>
+                    </a:prstGeom>
+                  </pic:spPr>
+                </pic:pic>
+              </a:graphicData>
+            </a:graphic>
+          </wp:inline>
+        </w:drawing>
+      </w:r>
+    </w:p>
+    <w:p>
+      <w:pPr>
+        <w:ind w:firstLine="720"/>
+      </w:pPr>
+      <w:r>
+        <w:rPr>
+          <w:rStyle w:val="fontstyle01"/>
+          <w:b/>
+          <w:bCs/>
+        </w:rPr>
+        <w:t>2</w:t>
+      </w:r>
+      <w:r>
+        <w:rPr>
+          <w:rStyle w:val="fontstyle01"/>
+          <w:b/>
+          <w:bCs/>
+        </w:rPr>
+        <w:t xml:space="preserve">. </w:t>
+      </w:r>
+      <w:r>
+        <w:rPr>
+          <w:rStyle w:val="fontstyle01"/>
+          <w:rFonts w:hint="cs"/>
+          <w:b/>
+          <w:bCs/>
+          <w:cs/>
+        </w:rPr>
+        <w:t xml:space="preserve">เปิดใช้บริการ </w:t>
+      </w:r>
+      <w:r>
+        <w:rPr>
+          <w:rStyle w:val="fontstyle01"/>
+          <w:b/>
+          <w:bCs/>
+        </w:rPr>
+        <w:t xml:space="preserve">LINE Notify </w:t>
+      </w:r>
+      <w:r>
+        <w:rPr>
+          <w:rStyle w:val="fontstyle01"/>
+          <w:rFonts w:hint="cs"/>
+          <w:b/>
+          <w:bCs/>
+          <w:cs/>
+        </w:rPr>
+        <w:t>ผ่าน</w:t>
+      </w:r>
+      <w:r>
+        <w:rPr>
+          <w:rStyle w:val="fontstyle01"/>
+          <w:b/>
+          <w:bCs/>
+          <w:cs/>
+        </w:rPr>
+        <w:t>เว็บไซต์</w:t>
+      </w:r>
+      <w:r>
+        <w:rPr>
+          <w:rStyle w:val="fontstyle01"/>
+          <w:b/>
+          <w:bCs/>
+        </w:rPr>
+        <w:t xml:space="preserve"> </w:t>
+      </w:r>
+      <w:r>
+        <w:rPr>
+          <w:rFonts w:hint="cs"/>
+          <w:cs/>
+        </w:rPr>
+        <w:t xml:space="preserve"> </w:t>
+      </w:r>
+      <w:hyperlink r:id="rId7" w:history="1">
+        <w:r>
+          <w:rPr>
+            <w:rStyle w:val="a4"/>
+          </w:rPr>
+          <w:t>https://notify-bot.line.me/my/</w:t>
+        </w:r>
+      </w:hyperlink>
+    </w:p>
+    <w:p>
+      <w:pPr>
+        <w:ind w:firstLine="720"/>
+        <w:rPr>
+          <w:rStyle w:val="fontstyle01"/>
+          <w:b/>
+          <w:bCs/>
+        </w:rPr>
+      </w:pPr>
+      <w:r>
+        <w:rPr>
+          <w:noProof/>
+        </w:rPr>
+        <w:drawing>
+          <wp:inline distT="0" distB="0" distL="0" distR="0" wp14:anchorId="69392E3F" wp14:editId="33967C83">
+            <wp:extent cx="5430982" cy="1989039"/>
+            <wp:effectExtent l="0" t="0" r="0" b="0"/>
+            <wp:docPr id="4" name="รูปภาพ 4"/>
+            <wp:cNvGraphicFramePr>
+              <a:graphicFrameLocks xmlns:a="http://schemas.openxmlformats.org/drawingml/2006/main" noChangeAspect="1"/>
+            </wp:cNvGraphicFramePr>
+            <a:graphic xmlns:a="http://schemas.openxmlformats.org/drawingml/2006/main">
+              <a:graphicData uri="http://schemas.openxmlformats.org/drawingml/2006/picture">
+                <pic:pic xmlns:pic="http://schemas.openxmlformats.org/drawingml/2006/picture">
+                  <pic:nvPicPr>
+                    <pic:cNvPr id="1" name=""/>
+                    <pic:cNvPicPr/>
+                  </pic:nvPicPr>
+                  <pic:blipFill>
+                    <a:blip r:embed="rId8"/>
+                    <a:stretch>
+                      <a:fillRect/>
+                    </a:stretch>
+                  </pic:blipFill>
+                  <pic:spPr>
+                    <a:xfrm>
+                      <a:off x="0" y="0"/>
+                      <a:ext cx="5448636" cy="1995505"/>
+                    </a:xfrm>
+                    <a:prstGeom prst="rect">
+                      <a:avLst/>
+                    </a:prstGeom>
+                  </pic:spPr>
+                </pic:pic>
+              </a:graphicData>
+            </a:graphic>
+          </wp:inline>
+        </w:drawing>
+      </w:r>
+    </w:p>
+    <w:p>
+      <w:pPr>
+        <w:ind w:firstLine="720"/>
+        <w:rPr>
+          <w:rFonts w:ascii="TH SarabunPSK" w:hAnsi="TH SarabunPSK" w:cs="TH SarabunPSK" w:hint="cs"/>
+          <w:b/>
+          <w:bCs/>
+          <w:color w:val="000000"/>
+          <w:sz w:val="32"/>
+          <w:szCs w:val="32"/>
+        </w:rPr>
+      </w:pPr>
+      <w:r>
+        <w:rPr>
+          <w:noProof/>
+        </w:rPr>
+        <w:drawing>
+          <wp:inline distT="0" distB="0" distL="0" distR="0" wp14:anchorId="69E9F3D5" wp14:editId="2475109D">
+            <wp:extent cx="5479473" cy="1953526"/>
+            <wp:effectExtent l="0" t="0" r="6985" b="8890"/>
+            <wp:docPr id="5" name="รูปภาพ 5"/>
+            <wp:cNvGraphicFramePr>
+              <a:graphicFrameLocks xmlns:a="http://schemas.openxmlformats.org/drawingml/2006/main" noChangeAspect="1"/>
+            </wp:cNvGraphicFramePr>
+            <a:graphic xmlns:a="http://schemas.openxmlformats.org/drawingml/2006/main">
+              <a:graphicData uri="http://schemas.openxmlformats.org/drawingml/2006/picture">
+                <pic:pic xmlns:pic="http://schemas.openxmlformats.org/drawingml/2006/picture">
+                  <pic:nvPicPr>
+                    <pic:cNvPr id="1" name=""/>
+                    <pic:cNvPicPr/>
+                  </pic:nvPicPr>
+                  <pic:blipFill>
+                    <a:blip r:embed="rId9"/>
+                    <a:stretch>
+                      <a:fillRect/>
+                    </a:stretch>
+                  </pic:blipFill>
+                  <pic:spPr>
+                    <a:xfrm>
+                      <a:off x="0" y="0"/>
+                      <a:ext cx="5493592" cy="1958560"/>
+                    </a:xfrm>
+                    <a:prstGeom prst="rect">
+                      <a:avLst/>
+                    </a:prstGeom>
+                  </pic:spPr>
+                </pic:pic>
+              </a:graphicData>
+            </a:graphic>
+          </wp:inline>
+        </w:drawing>
+      </w:r>
+    </w:p>
+    <w:p>
+      <w:pPr>
+        <w:ind w:left="360"/>
+      </w:pPr>
+    </w:p>
+    <w:p>
+      <w:pPr>
+        <w:ind w:left="360"/>
+      </w:pPr>
+      <w:r>
+        <w:t>3</w:t>
+      </w:r>
+      <w:r>
+        <w:t xml:space="preserve">. </w:t>
+      </w:r>
       <w:r>
         <w:t>Login ID and Password</w:t>
       </w:r>
@@ -80,7 +407,7 @@
                     <pic:cNvPicPr/>
                   </pic:nvPicPr>
                   <pic:blipFill>
-                    <a:blip r:embed="rId5"/>
+                    <a:blip r:embed="rId10"/>
                     <a:stretch>
                       <a:fillRect/>
                     </a:stretch>
@@ -109,12 +436,17 @@
     <w:p>
       <w:pPr>
         <w:rPr>
-          <w:rFonts w:hint="cs"/>
-          <w:cs/>
-        </w:rPr>
-      </w:pPr>
-      <w:r>
-        <w:t xml:space="preserve">   2.  </w:t>
+          <w:cs/>
+        </w:rPr>
+      </w:pPr>
+      <w:r>
+        <w:t xml:space="preserve">   </w:t>
+      </w:r>
+      <w:r>
+        <w:t>4</w:t>
+      </w:r>
+      <w:r>
+        <w:t xml:space="preserve">.  </w:t>
       </w:r>
       <w:r>
         <w:rPr>
@@ -175,7 +507,7 @@
                     <pic:cNvPicPr/>
                   </pic:nvPicPr>
                   <pic:blipFill rotWithShape="1">
-                    <a:blip r:embed="rId6"/>
+                    <a:blip r:embed="rId11"/>
                     <a:srcRect r="12948"/>
                     <a:stretch/>
                   </pic:blipFill>
@@ -215,7 +547,11 @@
     <w:p/>
     <w:p>
       <w:r>
-        <w:t xml:space="preserve">3. </w:t>
+        <w:lastRenderedPageBreak/>
+        <w:t>5</w:t>
+      </w:r>
+      <w:r>
+        <w:t xml:space="preserve">. </w:t>
       </w:r>
       <w:r>
         <w:rPr>
@@ -254,440 +590,6 @@
             <wp:extent cx="4218214" cy="2566981"/>
             <wp:effectExtent l="0" t="0" r="0" b="5080"/>
             <wp:docPr id="8" name="รูปภาพ 8"/>
-            <wp:cNvGraphicFramePr>
-              <a:graphicFrameLocks xmlns:a="http://schemas.openxmlformats.org/drawingml/2006/main" noChangeAspect="1"/>
-            </wp:cNvGraphicFramePr>
-            <a:graphic xmlns:a="http://schemas.openxmlformats.org/drawingml/2006/main">
-              <a:graphicData uri="http://schemas.openxmlformats.org/drawingml/2006/picture">
-                <pic:pic xmlns:pic="http://schemas.openxmlformats.org/drawingml/2006/picture">
-                  <pic:nvPicPr>
-                    <pic:cNvPr id="1" name=""/>
-                    <pic:cNvPicPr/>
-                  </pic:nvPicPr>
-                  <pic:blipFill>
-                    <a:blip r:embed="rId7"/>
-                    <a:stretch>
-                      <a:fillRect/>
-                    </a:stretch>
-                  </pic:blipFill>
-                  <pic:spPr>
-                    <a:xfrm>
-                      <a:off x="0" y="0"/>
-                      <a:ext cx="4266667" cy="2596467"/>
-                    </a:xfrm>
-                    <a:prstGeom prst="rect">
-                      <a:avLst/>
-                    </a:prstGeom>
-                  </pic:spPr>
-                </pic:pic>
-              </a:graphicData>
-            </a:graphic>
-          </wp:inline>
-        </w:drawing>
-      </w:r>
-    </w:p>
-    <w:p>
-      <w:pPr>
-        <w:jc w:val="center"/>
-      </w:pPr>
-    </w:p>
-    <w:p>
-      <w:pPr>
-        <w:jc w:val="center"/>
-      </w:pPr>
-    </w:p>
-    <w:p>
-      <w:pPr>
-        <w:rPr>
-          <w:rFonts w:hint="cs"/>
-          <w:cs/>
-        </w:rPr>
-      </w:pPr>
-      <w:r>
-        <w:t xml:space="preserve">4. </w:t>
-      </w:r>
-      <w:r>
-        <w:rPr>
-          <w:rFonts w:hint="cs"/>
-          <w:cs/>
-        </w:rPr>
-        <w:t xml:space="preserve">ตั้งค่า </w:t>
-      </w:r>
-      <w:r>
-        <w:t xml:space="preserve">Expert </w:t>
-      </w:r>
-      <w:r>
-        <w:t>Advisors</w:t>
-      </w:r>
-      <w:r>
-        <w:rPr>
-          <w:rFonts w:hint="cs"/>
-        </w:rPr>
-        <w:t xml:space="preserve"> Tab</w:t>
-      </w:r>
-      <w:r>
-        <w:t xml:space="preserve"> Common </w:t>
-      </w:r>
-      <w:r>
-        <w:rPr>
-          <w:rFonts w:hint="cs"/>
-          <w:cs/>
-        </w:rPr>
-        <w:t>ติ้กถูกทั้งหมด</w:t>
-      </w:r>
-    </w:p>
-    <w:p>
-      <w:pPr>
-        <w:jc w:val="center"/>
-      </w:pPr>
-      <w:r>
-        <w:rPr>
-          <w:noProof/>
-        </w:rPr>
-        <w:drawing>
-          <wp:inline distT="0" distB="0" distL="0" distR="0" wp14:anchorId="218FA3FA" wp14:editId="64231C9A">
-            <wp:extent cx="4363248" cy="2536371"/>
-            <wp:effectExtent l="0" t="0" r="0" b="0"/>
-            <wp:docPr id="9" name="รูปภาพ 9"/>
-            <wp:cNvGraphicFramePr>
-              <a:graphicFrameLocks xmlns:a="http://schemas.openxmlformats.org/drawingml/2006/main" noChangeAspect="1"/>
-            </wp:cNvGraphicFramePr>
-            <a:graphic xmlns:a="http://schemas.openxmlformats.org/drawingml/2006/main">
-              <a:graphicData uri="http://schemas.openxmlformats.org/drawingml/2006/picture">
-                <pic:pic xmlns:pic="http://schemas.openxmlformats.org/drawingml/2006/picture">
-                  <pic:nvPicPr>
-                    <pic:cNvPr id="1" name=""/>
-                    <pic:cNvPicPr/>
-                  </pic:nvPicPr>
-                  <pic:blipFill>
-                    <a:blip r:embed="rId8"/>
-                    <a:stretch>
-                      <a:fillRect/>
-                    </a:stretch>
-                  </pic:blipFill>
-                  <pic:spPr>
-                    <a:xfrm>
-                      <a:off x="0" y="0"/>
-                      <a:ext cx="4449089" cy="2586271"/>
-                    </a:xfrm>
-                    <a:prstGeom prst="rect">
-                      <a:avLst/>
-                    </a:prstGeom>
-                  </pic:spPr>
-                </pic:pic>
-              </a:graphicData>
-            </a:graphic>
-          </wp:inline>
-        </w:drawing>
-      </w:r>
-    </w:p>
-    <w:p/>
-    <w:p/>
-    <w:p/>
-    <w:p/>
-    <w:p>
-      <w:r>
-        <w:lastRenderedPageBreak/>
-        <w:t xml:space="preserve">5. </w:t>
-      </w:r>
-      <w:r>
-        <w:rPr>
-          <w:rFonts w:hint="cs"/>
-          <w:cs/>
-        </w:rPr>
-        <w:t xml:space="preserve">ตั้งค่า </w:t>
-      </w:r>
-      <w:r>
-        <w:t>Expert Advisors</w:t>
-      </w:r>
-      <w:r>
-        <w:rPr>
-          <w:rFonts w:hint="cs"/>
-        </w:rPr>
-        <w:t xml:space="preserve"> Tab</w:t>
-      </w:r>
-      <w:r>
-        <w:t xml:space="preserve"> Inputs </w:t>
-      </w:r>
-    </w:p>
-    <w:p>
-      <w:pPr>
-        <w:jc w:val="center"/>
-      </w:pPr>
-      <w:r>
-        <w:rPr>
-          <w:noProof/>
-        </w:rPr>
-        <w:drawing>
-          <wp:inline distT="0" distB="0" distL="0" distR="0" wp14:anchorId="20501E02" wp14:editId="27D6C405">
-            <wp:extent cx="4920343" cy="4365753"/>
-            <wp:effectExtent l="0" t="0" r="0" b="0"/>
-            <wp:docPr id="10" name="รูปภาพ 10"/>
-            <wp:cNvGraphicFramePr>
-              <a:graphicFrameLocks xmlns:a="http://schemas.openxmlformats.org/drawingml/2006/main" noChangeAspect="1"/>
-            </wp:cNvGraphicFramePr>
-            <a:graphic xmlns:a="http://schemas.openxmlformats.org/drawingml/2006/main">
-              <a:graphicData uri="http://schemas.openxmlformats.org/drawingml/2006/picture">
-                <pic:pic xmlns:pic="http://schemas.openxmlformats.org/drawingml/2006/picture">
-                  <pic:nvPicPr>
-                    <pic:cNvPr id="1" name=""/>
-                    <pic:cNvPicPr/>
-                  </pic:nvPicPr>
-                  <pic:blipFill>
-                    <a:blip r:embed="rId9"/>
-                    <a:stretch>
-                      <a:fillRect/>
-                    </a:stretch>
-                  </pic:blipFill>
-                  <pic:spPr>
-                    <a:xfrm>
-                      <a:off x="0" y="0"/>
-                      <a:ext cx="4936258" cy="4379874"/>
-                    </a:xfrm>
-                    <a:prstGeom prst="rect">
-                      <a:avLst/>
-                    </a:prstGeom>
-                  </pic:spPr>
-                </pic:pic>
-              </a:graphicData>
-            </a:graphic>
-          </wp:inline>
-        </w:drawing>
-      </w:r>
-    </w:p>
-    <w:p>
-      <w:pPr>
-        <w:jc w:val="center"/>
-      </w:pPr>
-    </w:p>
-    <w:p>
-      <w:pPr>
-        <w:jc w:val="center"/>
-      </w:pPr>
-    </w:p>
-    <w:p>
-      <w:pPr>
-        <w:jc w:val="center"/>
-      </w:pPr>
-    </w:p>
-    <w:p>
-      <w:pPr>
-        <w:jc w:val="center"/>
-      </w:pPr>
-    </w:p>
-    <w:p>
-      <w:pPr>
-        <w:jc w:val="center"/>
-      </w:pPr>
-    </w:p>
-    <w:p>
-      <w:pPr>
-        <w:jc w:val="center"/>
-      </w:pPr>
-    </w:p>
-    <w:p>
-      <w:pPr>
-        <w:jc w:val="center"/>
-      </w:pPr>
-    </w:p>
-    <w:p>
-      <w:pPr>
-        <w:jc w:val="center"/>
-      </w:pPr>
-    </w:p>
-    <w:p>
-      <w:pPr>
-        <w:jc w:val="center"/>
-      </w:pPr>
-    </w:p>
-    <w:p>
-      <w:pPr>
-        <w:jc w:val="center"/>
-      </w:pPr>
-    </w:p>
-    <w:p>
-      <w:pPr>
-        <w:jc w:val="center"/>
-        <w:rPr>
-          <w:rFonts w:hint="cs"/>
-        </w:rPr>
-      </w:pPr>
-    </w:p>
-    <w:p/>
-    <w:p>
-      <w:r>
-        <w:lastRenderedPageBreak/>
-        <w:t xml:space="preserve">5. </w:t>
-      </w:r>
-      <w:r>
-        <w:rPr>
-          <w:rFonts w:hint="cs"/>
-          <w:cs/>
-        </w:rPr>
-        <w:t xml:space="preserve">ตั้งค่า </w:t>
-      </w:r>
-      <w:r>
-        <w:rPr>
-          <w:rFonts w:hint="cs"/>
-          <w:cs/>
-        </w:rPr>
-        <w:t xml:space="preserve">การอนุญาต </w:t>
-      </w:r>
-      <w:r>
-        <w:t xml:space="preserve">API Line </w:t>
-      </w:r>
-      <w:r>
-        <w:t>Notify</w:t>
-      </w:r>
-      <w:r>
-        <w:t xml:space="preserve"> </w:t>
-      </w:r>
-      <w:r>
-        <w:rPr>
-          <w:rFonts w:hint="cs"/>
-          <w:cs/>
-        </w:rPr>
-        <w:t>ที่</w:t>
-      </w:r>
-      <w:r>
-        <w:t xml:space="preserve"> Menu</w:t>
-      </w:r>
-      <w:r>
-        <w:t xml:space="preserve"> &gt; Tools &gt; Options </w:t>
-      </w:r>
-    </w:p>
-    <w:p>
-      <w:r>
-        <w:rPr>
-          <w:noProof/>
-        </w:rPr>
-        <w:drawing>
-          <wp:inline distT="0" distB="0" distL="0" distR="0" wp14:anchorId="2E6A3877" wp14:editId="4ED0BC7F">
-            <wp:extent cx="5943600" cy="2162175"/>
-            <wp:effectExtent l="0" t="0" r="0" b="9525"/>
-            <wp:docPr id="11" name="รูปภาพ 11"/>
-            <wp:cNvGraphicFramePr>
-              <a:graphicFrameLocks xmlns:a="http://schemas.openxmlformats.org/drawingml/2006/main" noChangeAspect="1"/>
-            </wp:cNvGraphicFramePr>
-            <a:graphic xmlns:a="http://schemas.openxmlformats.org/drawingml/2006/main">
-              <a:graphicData uri="http://schemas.openxmlformats.org/drawingml/2006/picture">
-                <pic:pic xmlns:pic="http://schemas.openxmlformats.org/drawingml/2006/picture">
-                  <pic:nvPicPr>
-                    <pic:cNvPr id="1" name=""/>
-                    <pic:cNvPicPr/>
-                  </pic:nvPicPr>
-                  <pic:blipFill>
-                    <a:blip r:embed="rId10"/>
-                    <a:stretch>
-                      <a:fillRect/>
-                    </a:stretch>
-                  </pic:blipFill>
-                  <pic:spPr>
-                    <a:xfrm>
-                      <a:off x="0" y="0"/>
-                      <a:ext cx="5943600" cy="2162175"/>
-                    </a:xfrm>
-                    <a:prstGeom prst="rect">
-                      <a:avLst/>
-                    </a:prstGeom>
-                  </pic:spPr>
-                </pic:pic>
-              </a:graphicData>
-            </a:graphic>
-          </wp:inline>
-        </w:drawing>
-      </w:r>
-    </w:p>
-    <w:p/>
-    <w:p>
-      <w:r>
-        <w:t>6</w:t>
-      </w:r>
-      <w:r>
-        <w:t xml:space="preserve">. </w:t>
-      </w:r>
-      <w:r>
-        <w:rPr>
-          <w:rFonts w:hint="cs"/>
-          <w:cs/>
-        </w:rPr>
-        <w:t xml:space="preserve">ติ๊ก </w:t>
-      </w:r>
-      <w:r>
-        <w:t xml:space="preserve">Allow </w:t>
-      </w:r>
-      <w:proofErr w:type="spellStart"/>
-      <w:r>
-        <w:t>WebRequest</w:t>
-      </w:r>
-      <w:proofErr w:type="spellEnd"/>
-      <w:r>
-        <w:t xml:space="preserve"> </w:t>
-      </w:r>
-      <w:r>
-        <w:rPr>
-          <w:rFonts w:hint="cs"/>
-          <w:cs/>
-        </w:rPr>
-        <w:t xml:space="preserve">เพื่อเพิ่ม </w:t>
-      </w:r>
-      <w:proofErr w:type="gramStart"/>
-      <w:r>
-        <w:t>URL :</w:t>
-      </w:r>
-      <w:proofErr w:type="gramEnd"/>
-      <w:r>
-        <w:t xml:space="preserve"> </w:t>
-      </w:r>
-      <w:hyperlink r:id="rId11" w:history="1">
-        <w:r>
-          <w:rPr>
-            <w:rStyle w:val="a4"/>
-          </w:rPr>
-          <w:t>https://notify-api.line.me/api/notify</w:t>
-        </w:r>
-      </w:hyperlink>
-      <w:r>
-        <w:t xml:space="preserve"> </w:t>
-      </w:r>
-      <w:r>
-        <w:rPr>
-          <w:rFonts w:hint="cs"/>
-          <w:cs/>
-        </w:rPr>
-        <w:t xml:space="preserve"> </w:t>
-      </w:r>
-      <w:r>
-        <w:rPr>
-          <w:rFonts w:cs="Cordia New"/>
-          <w:cs/>
-        </w:rPr>
-        <w:t xml:space="preserve">จากนั้นกด </w:t>
-      </w:r>
-      <w:r>
-        <w:t>ok</w:t>
-      </w:r>
-    </w:p>
-    <w:p>
-      <w:pPr>
-        <w:rPr>
-          <w:rFonts w:hint="cs"/>
-        </w:rPr>
-      </w:pPr>
-    </w:p>
-    <w:p>
-      <w:pPr>
-        <w:jc w:val="center"/>
-      </w:pPr>
-      <w:r>
-        <w:rPr>
-          <w:noProof/>
-        </w:rPr>
-        <w:drawing>
-          <wp:inline distT="0" distB="0" distL="0" distR="0" wp14:anchorId="7041368D" wp14:editId="6DF9E85C">
-            <wp:extent cx="5219700" cy="3505452"/>
-            <wp:effectExtent l="0" t="0" r="0" b="0"/>
-            <wp:docPr id="12" name="รูปภาพ 12"/>
             <wp:cNvGraphicFramePr>
               <a:graphicFrameLocks xmlns:a="http://schemas.openxmlformats.org/drawingml/2006/main" noChangeAspect="1"/>
             </wp:cNvGraphicFramePr>
@@ -707,7 +609,7 @@
                   <pic:spPr>
                     <a:xfrm>
                       <a:off x="0" y="0"/>
-                      <a:ext cx="5250108" cy="3525873"/>
+                      <a:ext cx="4266667" cy="2596467"/>
                     </a:xfrm>
                     <a:prstGeom prst="rect">
                       <a:avLst/>
@@ -730,44 +632,44 @@
         <w:jc w:val="center"/>
       </w:pPr>
     </w:p>
-    <w:p/>
-    <w:p>
-      <w:r>
-        <w:lastRenderedPageBreak/>
-        <w:t xml:space="preserve">7. </w:t>
-      </w:r>
-      <w:r>
-        <w:rPr>
-          <w:rFonts w:hint="cs"/>
-          <w:cs/>
-        </w:rPr>
-        <w:t xml:space="preserve">คลิ๊ก </w:t>
-      </w:r>
-      <w:r>
-        <w:rPr>
-          <w:rFonts w:hint="cs"/>
-          <w:cs/>
-        </w:rPr>
-        <w:t xml:space="preserve">ตรงช่อง </w:t>
-      </w:r>
-      <w:r>
-        <w:t xml:space="preserve">Auto Trading </w:t>
-      </w:r>
-      <w:r>
-        <w:rPr>
-          <w:rFonts w:hint="cs"/>
-          <w:cs/>
-        </w:rPr>
-        <w:t>ให้ขึ้นเป็นสีเขียน เพื่อเปิดทำกานเทรดแบบอัตโนมัติ</w:t>
-      </w:r>
-    </w:p>
-    <w:p>
-      <w:pPr>
-        <w:rPr>
-          <w:rFonts w:hint="cs"/>
-          <w:cs/>
-        </w:rPr>
-      </w:pPr>
+    <w:p>
+      <w:pPr>
+        <w:rPr>
+          <w:cs/>
+        </w:rPr>
+      </w:pPr>
+      <w:r>
+        <w:t>6</w:t>
+      </w:r>
+      <w:r>
+        <w:t xml:space="preserve">. </w:t>
+      </w:r>
+      <w:r>
+        <w:rPr>
+          <w:rFonts w:hint="cs"/>
+          <w:cs/>
+        </w:rPr>
+        <w:t xml:space="preserve">ตั้งค่า </w:t>
+      </w:r>
+      <w:r>
+        <w:t>Expert Advisors</w:t>
+      </w:r>
+      <w:r>
+        <w:rPr>
+          <w:rFonts w:hint="cs"/>
+        </w:rPr>
+        <w:t xml:space="preserve"> Tab</w:t>
+      </w:r>
+      <w:r>
+        <w:t xml:space="preserve"> Common </w:t>
+      </w:r>
+      <w:r>
+        <w:rPr>
+          <w:rFonts w:hint="cs"/>
+          <w:cs/>
+        </w:rPr>
+        <w:t>ติ้กถูกทั้งหมด</w:t>
+      </w:r>
     </w:p>
     <w:p>
       <w:pPr>
@@ -778,10 +680,10 @@
           <w:noProof/>
         </w:rPr>
         <w:drawing>
-          <wp:inline distT="0" distB="0" distL="0" distR="0" wp14:anchorId="66BDD111" wp14:editId="5CA2D8C8">
-            <wp:extent cx="5943600" cy="1661160"/>
+          <wp:inline distT="0" distB="0" distL="0" distR="0" wp14:anchorId="218FA3FA" wp14:editId="64231C9A">
+            <wp:extent cx="4363248" cy="2536371"/>
             <wp:effectExtent l="0" t="0" r="0" b="0"/>
-            <wp:docPr id="14" name="รูปภาพ 14"/>
+            <wp:docPr id="9" name="รูปภาพ 9"/>
             <wp:cNvGraphicFramePr>
               <a:graphicFrameLocks xmlns:a="http://schemas.openxmlformats.org/drawingml/2006/main" noChangeAspect="1"/>
             </wp:cNvGraphicFramePr>
@@ -801,7 +703,7 @@
                   <pic:spPr>
                     <a:xfrm>
                       <a:off x="0" y="0"/>
-                      <a:ext cx="5943600" cy="1661160"/>
+                      <a:ext cx="4449089" cy="2586271"/>
                     </a:xfrm>
                     <a:prstGeom prst="rect">
                       <a:avLst/>
@@ -814,16 +716,25 @@
         </w:drawing>
       </w:r>
     </w:p>
-    <w:p>
-      <w:pPr>
-        <w:jc w:val="center"/>
-      </w:pPr>
-      <w:r>
-        <w:rPr>
-          <w:rFonts w:hint="cs"/>
-          <w:cs/>
-        </w:rPr>
-        <w:t xml:space="preserve">สถานการณ์ทำงานของ </w:t>
+    <w:p/>
+    <w:p/>
+    <w:p/>
+    <w:p/>
+    <w:p/>
+    <w:p>
+      <w:r>
+        <w:lastRenderedPageBreak/>
+        <w:t>7</w:t>
+      </w:r>
+      <w:r>
+        <w:t xml:space="preserve">. </w:t>
+      </w:r>
+      <w:r>
+        <w:rPr>
+          <w:rFonts w:hint="cs"/>
+          <w:cs/>
+        </w:rPr>
+        <w:t xml:space="preserve">ตั้งค่า </w:t>
       </w:r>
       <w:r>
         <w:t>Expert Advisors</w:t>
@@ -831,33 +742,12 @@
       <w:r>
         <w:rPr>
           <w:rFonts w:hint="cs"/>
-          <w:cs/>
-        </w:rPr>
-        <w:t xml:space="preserve"> </w:t>
-      </w:r>
-      <w:r>
-        <w:t>: Disabled</w:t>
-      </w:r>
-    </w:p>
-    <w:p>
-      <w:pPr>
-        <w:jc w:val="center"/>
-      </w:pPr>
-    </w:p>
-    <w:p>
-      <w:pPr>
-        <w:jc w:val="center"/>
-      </w:pPr>
-    </w:p>
-    <w:p>
-      <w:pPr>
-        <w:jc w:val="center"/>
-      </w:pPr>
-    </w:p>
-    <w:p>
-      <w:pPr>
-        <w:jc w:val="center"/>
-      </w:pPr>
+        </w:rPr>
+        <w:t xml:space="preserve"> Tab</w:t>
+      </w:r>
+      <w:r>
+        <w:t xml:space="preserve"> Inputs </w:t>
+      </w:r>
     </w:p>
     <w:p>
       <w:pPr>
@@ -868,10 +758,10 @@
           <w:noProof/>
         </w:rPr>
         <w:drawing>
-          <wp:inline distT="0" distB="0" distL="0" distR="0" wp14:anchorId="7FDD0085" wp14:editId="08C5EE9A">
-            <wp:extent cx="5943600" cy="1786890"/>
-            <wp:effectExtent l="0" t="0" r="0" b="3810"/>
-            <wp:docPr id="15" name="รูปภาพ 15"/>
+          <wp:inline distT="0" distB="0" distL="0" distR="0" wp14:anchorId="20501E02" wp14:editId="27D6C405">
+            <wp:extent cx="4920343" cy="4365753"/>
+            <wp:effectExtent l="0" t="0" r="0" b="0"/>
+            <wp:docPr id="10" name="รูปภาพ 10"/>
             <wp:cNvGraphicFramePr>
               <a:graphicFrameLocks xmlns:a="http://schemas.openxmlformats.org/drawingml/2006/main" noChangeAspect="1"/>
             </wp:cNvGraphicFramePr>
@@ -891,6 +781,446 @@
                   <pic:spPr>
                     <a:xfrm>
                       <a:off x="0" y="0"/>
+                      <a:ext cx="4936258" cy="4379874"/>
+                    </a:xfrm>
+                    <a:prstGeom prst="rect">
+                      <a:avLst/>
+                    </a:prstGeom>
+                  </pic:spPr>
+                </pic:pic>
+              </a:graphicData>
+            </a:graphic>
+          </wp:inline>
+        </w:drawing>
+      </w:r>
+    </w:p>
+    <w:p>
+      <w:pPr>
+        <w:jc w:val="center"/>
+      </w:pPr>
+    </w:p>
+    <w:p>
+      <w:pPr>
+        <w:jc w:val="center"/>
+      </w:pPr>
+    </w:p>
+    <w:p>
+      <w:pPr>
+        <w:jc w:val="center"/>
+      </w:pPr>
+    </w:p>
+    <w:p>
+      <w:pPr>
+        <w:jc w:val="center"/>
+      </w:pPr>
+    </w:p>
+    <w:p>
+      <w:pPr>
+        <w:jc w:val="center"/>
+      </w:pPr>
+    </w:p>
+    <w:p>
+      <w:pPr>
+        <w:jc w:val="center"/>
+      </w:pPr>
+    </w:p>
+    <w:p>
+      <w:pPr>
+        <w:jc w:val="center"/>
+      </w:pPr>
+    </w:p>
+    <w:p>
+      <w:pPr>
+        <w:jc w:val="center"/>
+      </w:pPr>
+    </w:p>
+    <w:p>
+      <w:pPr>
+        <w:jc w:val="center"/>
+      </w:pPr>
+    </w:p>
+    <w:p>
+      <w:pPr>
+        <w:jc w:val="center"/>
+      </w:pPr>
+    </w:p>
+    <w:p>
+      <w:pPr>
+        <w:jc w:val="center"/>
+      </w:pPr>
+    </w:p>
+    <w:p/>
+    <w:p>
+      <w:r>
+        <w:lastRenderedPageBreak/>
+        <w:t>8</w:t>
+      </w:r>
+      <w:r>
+        <w:t xml:space="preserve">. </w:t>
+      </w:r>
+      <w:r>
+        <w:rPr>
+          <w:rFonts w:hint="cs"/>
+          <w:cs/>
+        </w:rPr>
+        <w:t xml:space="preserve">ตั้งค่า การอนุญาต </w:t>
+      </w:r>
+      <w:r>
+        <w:t xml:space="preserve">API Line </w:t>
+      </w:r>
+      <w:r>
+        <w:t>Notify</w:t>
+      </w:r>
+      <w:r>
+        <w:t xml:space="preserve"> </w:t>
+      </w:r>
+      <w:r>
+        <w:rPr>
+          <w:rFonts w:hint="cs"/>
+          <w:cs/>
+        </w:rPr>
+        <w:t>ที่</w:t>
+      </w:r>
+      <w:r>
+        <w:t xml:space="preserve"> Menu</w:t>
+      </w:r>
+      <w:r>
+        <w:t xml:space="preserve"> &gt; Tools &gt; Options </w:t>
+      </w:r>
+    </w:p>
+    <w:p>
+      <w:r>
+        <w:rPr>
+          <w:noProof/>
+        </w:rPr>
+        <w:drawing>
+          <wp:inline distT="0" distB="0" distL="0" distR="0" wp14:anchorId="2E6A3877" wp14:editId="4ED0BC7F">
+            <wp:extent cx="5943600" cy="2162175"/>
+            <wp:effectExtent l="0" t="0" r="0" b="9525"/>
+            <wp:docPr id="11" name="รูปภาพ 11"/>
+            <wp:cNvGraphicFramePr>
+              <a:graphicFrameLocks xmlns:a="http://schemas.openxmlformats.org/drawingml/2006/main" noChangeAspect="1"/>
+            </wp:cNvGraphicFramePr>
+            <a:graphic xmlns:a="http://schemas.openxmlformats.org/drawingml/2006/main">
+              <a:graphicData uri="http://schemas.openxmlformats.org/drawingml/2006/picture">
+                <pic:pic xmlns:pic="http://schemas.openxmlformats.org/drawingml/2006/picture">
+                  <pic:nvPicPr>
+                    <pic:cNvPr id="1" name=""/>
+                    <pic:cNvPicPr/>
+                  </pic:nvPicPr>
+                  <pic:blipFill>
+                    <a:blip r:embed="rId15"/>
+                    <a:stretch>
+                      <a:fillRect/>
+                    </a:stretch>
+                  </pic:blipFill>
+                  <pic:spPr>
+                    <a:xfrm>
+                      <a:off x="0" y="0"/>
+                      <a:ext cx="5943600" cy="2162175"/>
+                    </a:xfrm>
+                    <a:prstGeom prst="rect">
+                      <a:avLst/>
+                    </a:prstGeom>
+                  </pic:spPr>
+                </pic:pic>
+              </a:graphicData>
+            </a:graphic>
+          </wp:inline>
+        </w:drawing>
+      </w:r>
+    </w:p>
+    <w:p/>
+    <w:p>
+      <w:r>
+        <w:t>9</w:t>
+      </w:r>
+      <w:r>
+        <w:t xml:space="preserve">. </w:t>
+      </w:r>
+      <w:r>
+        <w:rPr>
+          <w:rFonts w:hint="cs"/>
+          <w:cs/>
+        </w:rPr>
+        <w:t xml:space="preserve">ติ๊ก </w:t>
+      </w:r>
+      <w:r>
+        <w:t xml:space="preserve">Allow </w:t>
+      </w:r>
+      <w:proofErr w:type="spellStart"/>
+      <w:r>
+        <w:t>WebRequest</w:t>
+      </w:r>
+      <w:proofErr w:type="spellEnd"/>
+      <w:r>
+        <w:t xml:space="preserve"> </w:t>
+      </w:r>
+      <w:r>
+        <w:rPr>
+          <w:rFonts w:hint="cs"/>
+          <w:cs/>
+        </w:rPr>
+        <w:t xml:space="preserve">เพื่อเพิ่ม </w:t>
+      </w:r>
+      <w:proofErr w:type="gramStart"/>
+      <w:r>
+        <w:t>URL :</w:t>
+      </w:r>
+      <w:proofErr w:type="gramEnd"/>
+      <w:r>
+        <w:t xml:space="preserve"> </w:t>
+      </w:r>
+      <w:hyperlink r:id="rId16" w:history="1">
+        <w:r>
+          <w:rPr>
+            <w:rStyle w:val="a4"/>
+          </w:rPr>
+          <w:t>https://notify-api.line.me/api/notify</w:t>
+        </w:r>
+      </w:hyperlink>
+      <w:r>
+        <w:t xml:space="preserve"> </w:t>
+      </w:r>
+      <w:r>
+        <w:rPr>
+          <w:rFonts w:hint="cs"/>
+          <w:cs/>
+        </w:rPr>
+        <w:t xml:space="preserve"> </w:t>
+      </w:r>
+      <w:r>
+        <w:rPr>
+          <w:rFonts w:cs="Cordia New"/>
+          <w:cs/>
+        </w:rPr>
+        <w:t xml:space="preserve">จากนั้นกด </w:t>
+      </w:r>
+      <w:r>
+        <w:t>ok</w:t>
+      </w:r>
+    </w:p>
+    <w:p/>
+    <w:p>
+      <w:pPr>
+        <w:jc w:val="center"/>
+      </w:pPr>
+      <w:r>
+        <w:rPr>
+          <w:noProof/>
+        </w:rPr>
+        <w:drawing>
+          <wp:inline distT="0" distB="0" distL="0" distR="0" wp14:anchorId="7041368D" wp14:editId="6DF9E85C">
+            <wp:extent cx="5219700" cy="3505452"/>
+            <wp:effectExtent l="0" t="0" r="0" b="0"/>
+            <wp:docPr id="12" name="รูปภาพ 12"/>
+            <wp:cNvGraphicFramePr>
+              <a:graphicFrameLocks xmlns:a="http://schemas.openxmlformats.org/drawingml/2006/main" noChangeAspect="1"/>
+            </wp:cNvGraphicFramePr>
+            <a:graphic xmlns:a="http://schemas.openxmlformats.org/drawingml/2006/main">
+              <a:graphicData uri="http://schemas.openxmlformats.org/drawingml/2006/picture">
+                <pic:pic xmlns:pic="http://schemas.openxmlformats.org/drawingml/2006/picture">
+                  <pic:nvPicPr>
+                    <pic:cNvPr id="1" name=""/>
+                    <pic:cNvPicPr/>
+                  </pic:nvPicPr>
+                  <pic:blipFill>
+                    <a:blip r:embed="rId17"/>
+                    <a:stretch>
+                      <a:fillRect/>
+                    </a:stretch>
+                  </pic:blipFill>
+                  <pic:spPr>
+                    <a:xfrm>
+                      <a:off x="0" y="0"/>
+                      <a:ext cx="5250108" cy="3525873"/>
+                    </a:xfrm>
+                    <a:prstGeom prst="rect">
+                      <a:avLst/>
+                    </a:prstGeom>
+                  </pic:spPr>
+                </pic:pic>
+              </a:graphicData>
+            </a:graphic>
+          </wp:inline>
+        </w:drawing>
+      </w:r>
+    </w:p>
+    <w:p>
+      <w:pPr>
+        <w:jc w:val="center"/>
+      </w:pPr>
+    </w:p>
+    <w:p>
+      <w:pPr>
+        <w:jc w:val="center"/>
+      </w:pPr>
+    </w:p>
+    <w:p/>
+    <w:p>
+      <w:r>
+        <w:lastRenderedPageBreak/>
+        <w:t>10</w:t>
+      </w:r>
+      <w:bookmarkStart w:id="0" w:name="_GoBack"/>
+      <w:bookmarkEnd w:id="0"/>
+      <w:r>
+        <w:t xml:space="preserve">. </w:t>
+      </w:r>
+      <w:r>
+        <w:rPr>
+          <w:rFonts w:hint="cs"/>
+          <w:cs/>
+        </w:rPr>
+        <w:t xml:space="preserve">คลิ๊ก </w:t>
+      </w:r>
+      <w:r>
+        <w:rPr>
+          <w:rFonts w:hint="cs"/>
+          <w:cs/>
+        </w:rPr>
+        <w:t xml:space="preserve">ตรงช่อง </w:t>
+      </w:r>
+      <w:r>
+        <w:t xml:space="preserve">Auto Trading </w:t>
+      </w:r>
+      <w:r>
+        <w:rPr>
+          <w:rFonts w:hint="cs"/>
+          <w:cs/>
+        </w:rPr>
+        <w:t>ให้ขึ้นเป็นสีเขียน เพื่อเปิดทำกานเทรดแบบอัตโนมัติ</w:t>
+      </w:r>
+    </w:p>
+    <w:p>
+      <w:pPr>
+        <w:rPr>
+          <w:cs/>
+        </w:rPr>
+      </w:pPr>
+    </w:p>
+    <w:p>
+      <w:pPr>
+        <w:jc w:val="center"/>
+      </w:pPr>
+      <w:r>
+        <w:rPr>
+          <w:noProof/>
+        </w:rPr>
+        <w:drawing>
+          <wp:inline distT="0" distB="0" distL="0" distR="0" wp14:anchorId="66BDD111" wp14:editId="5CA2D8C8">
+            <wp:extent cx="5943600" cy="1661160"/>
+            <wp:effectExtent l="0" t="0" r="0" b="0"/>
+            <wp:docPr id="14" name="รูปภาพ 14"/>
+            <wp:cNvGraphicFramePr>
+              <a:graphicFrameLocks xmlns:a="http://schemas.openxmlformats.org/drawingml/2006/main" noChangeAspect="1"/>
+            </wp:cNvGraphicFramePr>
+            <a:graphic xmlns:a="http://schemas.openxmlformats.org/drawingml/2006/main">
+              <a:graphicData uri="http://schemas.openxmlformats.org/drawingml/2006/picture">
+                <pic:pic xmlns:pic="http://schemas.openxmlformats.org/drawingml/2006/picture">
+                  <pic:nvPicPr>
+                    <pic:cNvPr id="1" name=""/>
+                    <pic:cNvPicPr/>
+                  </pic:nvPicPr>
+                  <pic:blipFill>
+                    <a:blip r:embed="rId18"/>
+                    <a:stretch>
+                      <a:fillRect/>
+                    </a:stretch>
+                  </pic:blipFill>
+                  <pic:spPr>
+                    <a:xfrm>
+                      <a:off x="0" y="0"/>
+                      <a:ext cx="5943600" cy="1661160"/>
+                    </a:xfrm>
+                    <a:prstGeom prst="rect">
+                      <a:avLst/>
+                    </a:prstGeom>
+                  </pic:spPr>
+                </pic:pic>
+              </a:graphicData>
+            </a:graphic>
+          </wp:inline>
+        </w:drawing>
+      </w:r>
+    </w:p>
+    <w:p>
+      <w:pPr>
+        <w:jc w:val="center"/>
+      </w:pPr>
+      <w:r>
+        <w:rPr>
+          <w:rFonts w:hint="cs"/>
+          <w:cs/>
+        </w:rPr>
+        <w:t xml:space="preserve">สถานการณ์ทำงานของ </w:t>
+      </w:r>
+      <w:r>
+        <w:t>Expert Advisors</w:t>
+      </w:r>
+      <w:r>
+        <w:rPr>
+          <w:rFonts w:hint="cs"/>
+          <w:cs/>
+        </w:rPr>
+        <w:t xml:space="preserve"> </w:t>
+      </w:r>
+      <w:r>
+        <w:t>: Disabled</w:t>
+      </w:r>
+    </w:p>
+    <w:p>
+      <w:pPr>
+        <w:jc w:val="center"/>
+      </w:pPr>
+    </w:p>
+    <w:p>
+      <w:pPr>
+        <w:jc w:val="center"/>
+      </w:pPr>
+    </w:p>
+    <w:p>
+      <w:pPr>
+        <w:jc w:val="center"/>
+      </w:pPr>
+    </w:p>
+    <w:p>
+      <w:pPr>
+        <w:jc w:val="center"/>
+      </w:pPr>
+    </w:p>
+    <w:p>
+      <w:pPr>
+        <w:jc w:val="center"/>
+      </w:pPr>
+      <w:r>
+        <w:rPr>
+          <w:noProof/>
+        </w:rPr>
+        <w:drawing>
+          <wp:inline distT="0" distB="0" distL="0" distR="0" wp14:anchorId="7FDD0085" wp14:editId="08C5EE9A">
+            <wp:extent cx="5943600" cy="1786890"/>
+            <wp:effectExtent l="0" t="0" r="0" b="3810"/>
+            <wp:docPr id="15" name="รูปภาพ 15"/>
+            <wp:cNvGraphicFramePr>
+              <a:graphicFrameLocks xmlns:a="http://schemas.openxmlformats.org/drawingml/2006/main" noChangeAspect="1"/>
+            </wp:cNvGraphicFramePr>
+            <a:graphic xmlns:a="http://schemas.openxmlformats.org/drawingml/2006/main">
+              <a:graphicData uri="http://schemas.openxmlformats.org/drawingml/2006/picture">
+                <pic:pic xmlns:pic="http://schemas.openxmlformats.org/drawingml/2006/picture">
+                  <pic:nvPicPr>
+                    <pic:cNvPr id="1" name=""/>
+                    <pic:cNvPicPr/>
+                  </pic:nvPicPr>
+                  <pic:blipFill>
+                    <a:blip r:embed="rId19"/>
+                    <a:stretch>
+                      <a:fillRect/>
+                    </a:stretch>
+                  </pic:blipFill>
+                  <pic:spPr>
+                    <a:xfrm>
+                      <a:off x="0" y="0"/>
                       <a:ext cx="5943600" cy="1786890"/>
                     </a:xfrm>
                     <a:prstGeom prst="rect">
@@ -918,16 +1248,7 @@
           <w:rFonts w:hint="cs"/>
           <w:cs/>
         </w:rPr>
-        <w:t>สถา</w:t>
-      </w:r>
-      <w:bookmarkStart w:id="0" w:name="_GoBack"/>
-      <w:bookmarkEnd w:id="0"/>
-      <w:r>
-        <w:rPr>
-          <w:rFonts w:hint="cs"/>
-          <w:cs/>
-        </w:rPr>
-        <w:t xml:space="preserve">นการณ์ทำงานของ </w:t>
+        <w:t xml:space="preserve">สถานการณ์ทำงานของ </w:t>
       </w:r>
       <w:r>
         <w:t>Expert Advisors</w:t>
@@ -1464,6 +1785,7 @@
     <w:lsdException w:name="HTML Sample" w:semiHidden="1" w:unhideWhenUsed="1"/>
     <w:lsdException w:name="HTML Typewriter" w:semiHidden="1" w:unhideWhenUsed="1"/>
     <w:lsdException w:name="HTML Variable" w:semiHidden="1" w:unhideWhenUsed="1"/>
+    <w:lsdException w:name="Normal Table" w:semiHidden="1" w:unhideWhenUsed="1"/>
     <w:lsdException w:name="annotation subject" w:semiHidden="1" w:unhideWhenUsed="1"/>
     <w:lsdException w:name="No List" w:semiHidden="1" w:unhideWhenUsed="1"/>
     <w:lsdException w:name="Outline List 1" w:semiHidden="1" w:unhideWhenUsed="1"/>
@@ -1507,8 +1829,10 @@
     <w:lsdException w:name="Table Elegant" w:semiHidden="1" w:unhideWhenUsed="1"/>
     <w:lsdException w:name="Table Professional" w:semiHidden="1" w:unhideWhenUsed="1"/>
     <w:lsdException w:name="Table Subtle 1" w:semiHidden="1" w:unhideWhenUsed="1"/>
+    <w:lsdException w:name="Table Subtle 2" w:semiHidden="1" w:unhideWhenUsed="1"/>
     <w:lsdException w:name="Table Web 1" w:semiHidden="1" w:unhideWhenUsed="1"/>
     <w:lsdException w:name="Table Web 2" w:semiHidden="1" w:unhideWhenUsed="1"/>
+    <w:lsdException w:name="Table Web 3" w:semiHidden="1" w:unhideWhenUsed="1"/>
     <w:lsdException w:name="Balloon Text" w:semiHidden="1" w:unhideWhenUsed="1"/>
     <w:lsdException w:name="Table Grid" w:uiPriority="39"/>
     <w:lsdException w:name="Table Theme" w:semiHidden="1" w:unhideWhenUsed="1"/>

</xml_diff>